<commit_message>
fixing booleans en ints
</commit_message>
<xml_diff>
--- a/Word/arnebuel.docx
+++ b/Word/arnebuel.docx
@@ -1,8 +1,47 @@
 
 <file path=word/document.xml><?xml version="1.0" encoding="utf-8"?>
-<w:document xmlns:lc="http://schemas.openxmlformats.org/drawingml/2006/lockedCanvas" xmlns:comp="http://schemas.openxmlformats.org/drawingml/2006/compatibility" xmlns:we="http://schemas.microsoft.com/office/webextensions/webextension/2010/11" xmlns:wetp="http://schemas.microsoft.com/office/webextensions/taskpanes/2010/11" xmlns:w16cid="http://schemas.microsoft.com/office/word/2016/wordml/cid" xmlns:w16se="http://schemas.microsoft.com/office/word/2015/wordml/symex" xmlns:wps="http://schemas.microsoft.com/office/word/2010/wordprocessingShape" xmlns:b="http://schemas.openxmlformats.org/officeDocument/2006/bibliography" xmlns:odgm="http://opendope.org/SmartArt/DataHierarchy" xmlns:odi="http://opendope.org/components" xmlns:oda="http://opendope.org/answers" xmlns:odq="http://opendope.org/questions" xmlns:odc="http://opendope.org/conditions" xmlns:odx="http://opendope.org/xpaths" xmlns:cppr="http://schemas.microsoft.com/office/2006/coverPageProps" xmlns:pvml="urn:schemas-microsoft-com:office:powerpoint" xmlns:w10="urn:schemas-microsoft-com:office:word" xmlns:v="urn:schemas-microsoft-com:vml" xmlns:o="urn:schemas-microsoft-com:office:office" xmlns:xvml="urn:schemas-microsoft-com:office:excel" xmlns:dsp="http://schemas.microsoft.com/office/drawing/2008/diagram" xmlns:xdr="http://schemas.openxmlformats.org/drawingml/2006/spreadsheetDrawing" xmlns:pic="http://schemas.openxmlformats.org/drawingml/2006/picture" xmlns:dgm="http://schemas.openxmlformats.org/drawingml/2006/diagram" xmlns:c14="http://schemas.microsoft.com/office/drawing/2007/8/2/chart" xmlns:cdr="http://schemas.openxmlformats.org/drawingml/2006/chartDrawing" xmlns:c="http://schemas.openxmlformats.org/drawingml/2006/chart" xmlns:wne="http://schemas.microsoft.com/office/word/2006/wordml" xmlns:sl="http://schemas.openxmlformats.org/schemaLibrary/2006/main" xmlns:mc="http://schemas.openxmlformats.org/markup-compatibility/2006" xmlns:wp14="http://schemas.microsoft.com/office/word/2010/wordprocessingDrawing" xmlns:a="http://schemas.openxmlformats.org/drawingml/2006/main" xmlns:wp="http://schemas.openxmlformats.org/drawingml/2006/wordprocessingDrawing" xmlns:r="http://schemas.openxmlformats.org/officeDocument/2006/relationships" xmlns:w15="http://schemas.microsoft.com/office/word/2012/wordml" xmlns:w14="http://schemas.microsoft.com/office/word/2010/wordml" xmlns:m="http://schemas.openxmlformats.org/officeDocument/2006/math" xmlns:w="http://schemas.openxmlformats.org/wordprocessingml/2006/main">
+<w:document xmlns:lc="http://schemas.openxmlformats.org/drawingml/2006/lockedCanvas" xmlns:comp="http://schemas.openxmlformats.org/drawingml/2006/compatibility" xmlns:we="http://schemas.microsoft.com/office/webextensions/webextension/2010/11" xmlns:wetp="http://schemas.microsoft.com/office/webextensions/taskpanes/2010/11" xmlns:w16cid="http://schemas.microsoft.com/office/word/2016/wordml/cid" xmlns:w16se="http://schemas.microsoft.com/office/word/2015/wordml/symex" xmlns:wps="http://schemas.microsoft.com/office/word/2010/wordprocessingShape" xmlns:b="http://schemas.openxmlformats.org/officeDocument/2006/bibliography" xmlns:odgm="http://opendope.org/SmartArt/DataHierarchy" xmlns:odi="http://opendope.org/components" xmlns:oda="http://opendope.org/answers" xmlns:odq="http://opendope.org/questions" xmlns:odc="http://opendope.org/conditions" xmlns:odx="http://opendope.org/xpaths" xmlns:cppr="http://schemas.microsoft.com/office/2006/coverPageProps" xmlns:pvml="urn:schemas-microsoft-com:office:powerpoint" xmlns:w10="urn:schemas-microsoft-com:office:word" xmlns:v="urn:schemas-microsoft-com:vml" xmlns:o="urn:schemas-microsoft-com:office:office" xmlns:xvml="urn:schemas-microsoft-com:office:excel" xmlns:dsp="http://schemas.microsoft.com/office/drawing/2008/diagram" xmlns:xdr="http://schemas.openxmlformats.org/drawingml/2006/spreadsheetDrawing" xmlns:pic="http://schemas.openxmlformats.org/drawingml/2006/picture" xmlns:dgm="http://schemas.openxmlformats.org/drawingml/2006/diagram" xmlns:c14="http://schemas.microsoft.com/office/drawing/2007/8/2/chart" xmlns:cdr="http://schemas.openxmlformats.org/drawingml/2006/chartDrawing" xmlns:c="http://schemas.openxmlformats.org/drawingml/2006/chart" xmlns:wne="http://schemas.microsoft.com/office/word/2006/wordml" xmlns:sl="http://schemas.openxmlformats.org/schemaLibrary/2006/main" xmlns:mc="http://schemas.openxmlformats.org/markup-compatibility/2006" xmlns:wp14="http://schemas.microsoft.com/office/word/2010/wordprocessingDrawing" xmlns:a="http://schemas.openxmlformats.org/drawingml/2006/main" xmlns:wp="http://schemas.openxmlformats.org/drawingml/2006/wordprocessingDrawing" xmlns:m="http://schemas.openxmlformats.org/officeDocument/2006/math" xmlns:r="http://schemas.openxmlformats.org/officeDocument/2006/relationships" xmlns:w14="http://schemas.microsoft.com/office/word/2010/wordml" xmlns:w15="http://schemas.microsoft.com/office/word/2012/wordml" xmlns:w="http://schemas.openxmlformats.org/wordprocessingml/2006/main">
   <!--Powered by docx4j 6.0.1 (Apache licensed)-->
   <w:body>
+    <w:p>
+      <w:r>
+        <w:drawing>
+          <wp:inline distT="0" distB="0" distL="0" distR="0">
+            <wp:extent cx="5732145" cy="4742997"/>
+            <wp:effectExtent l="0" t="0" r="0" b="0"/>
+            <wp:docPr id="1" name="Logo QIen" descr="Alt Text"/>
+            <wp:cNvGraphicFramePr>
+              <a:graphicFrameLocks noChangeAspect="true"/>
+            </wp:cNvGraphicFramePr>
+            <a:graphic>
+              <a:graphicData uri="http://schemas.openxmlformats.org/drawingml/2006/picture">
+                <pic:pic>
+                  <pic:nvPicPr>
+                    <pic:cNvPr id="2" name="Logo QIen"/>
+                    <pic:cNvPicPr/>
+                  </pic:nvPicPr>
+                  <pic:blipFill>
+                    <a:blip r:embed="rId3"/>
+                    <a:stretch>
+                      <a:fillRect/>
+                    </a:stretch>
+                  </pic:blipFill>
+                  <pic:spPr>
+                    <a:xfrm>
+                      <a:off x="0" y="0"/>
+                      <a:ext cx="5732145" cy="4742997"/>
+                    </a:xfrm>
+                    <a:prstGeom prst="rect">
+                      <a:avLst/>
+                    </a:prstGeom>
+                  </pic:spPr>
+                </pic:pic>
+              </a:graphicData>
+            </a:graphic>
+          </wp:inline>
+        </w:drawing>
+      </w:r>
+    </w:p>
     <w:p>
       <w:pPr>
         <w:pStyle w:val="Title"/>
@@ -13,7 +52,91 @@
     </w:p>
     <w:p>
       <w:r>
-        <w:t>Naam: arne</w:t>
+        <w:rPr>
+          <w:b/>
+          <w:i/>
+          <w:caps/>
+          <w:color w:val="purple"/>
+        </w:rPr>
+        <w:t>Persoonlijke gegevens</w:t>
+      </w:r>
+    </w:p>
+    <w:p>
+      <w:r>
+        <w:t>Naam: Arne van Buel</w:t>
+      </w:r>
+    </w:p>
+    <w:p>
+      <w:r>
+        <w:t>Geboortedatum: 0</w:t>
+      </w:r>
+    </w:p>
+    <w:p>
+      <w:r>
+        <w:t>Woonplaats: Amsterdam</w:t>
+      </w:r>
+    </w:p>
+    <w:p>
+      <w:r>
+        <w:t>Github Adres: null</w:t>
+      </w:r>
+    </w:p>
+    <w:p>
+      <w:r>
+        <w:rPr>
+          <w:b/>
+          <w:i/>
+          <w:caps/>
+          <w:color w:val="purple"/>
+        </w:rPr>
+        <w:t>Vaardigheden</w:t>
+      </w:r>
+    </w:p>
+    <w:p>
+      <w:r>
+        <w:t>java 8
+ Hibernate
+ Maven
+ Spring
+ HTML5
+ CSS3
+Bootstrap
+ JavaScript
+ JQuery
+Backbone
+ JS
+ SQL
+SCRUM
+</w:t>
+      </w:r>
+    </w:p>
+    <w:p>
+      <w:r>
+        <w:rPr>
+          <w:b/>
+          <w:i/>
+          <w:caps/>
+          <w:color w:val="purple"/>
+        </w:rPr>
+        <w:t>Vragen</w:t>
+      </w:r>
+    </w:p>
+    <w:p>
+      <w:r>
+        <w:rPr>
+          <w:b/>
+          <w:i/>
+          <w:caps/>
+          <w:color w:val="red"/>
+        </w:rPr>
+        <w:t>Wat is jou motivatie om bij Qien te beginnen?</w:t>
+      </w:r>
+    </w:p>
+    <w:p>
+      <w:r>
+        <w:t>Dit ben ik: in mijn tienerjaren begonnen met het coderen van games en toen is mijn liefde ontstaan voor programmeren.
+Door mijn analytisch vermogen, nieuwsgierig- en leergierigheid, pak ik de zaken snel op en krijg ik veel energie van het opleveren van werkbare code en software oplossingen. Dit doe ik graag met een leuk team waarin je elkaar helpt en versterkt.
+</w:t>
       </w:r>
     </w:p>
     <w:sectPr>
@@ -25,7 +148,7 @@
 </file>
 
 <file path=word/styles.xml><?xml version="1.0" encoding="utf-8"?>
-<w:styles xmlns:lc="http://schemas.openxmlformats.org/drawingml/2006/lockedCanvas" xmlns:comp="http://schemas.openxmlformats.org/drawingml/2006/compatibility" xmlns:we="http://schemas.microsoft.com/office/webextensions/webextension/2010/11" xmlns:wetp="http://schemas.microsoft.com/office/webextensions/taskpanes/2010/11" xmlns:w16cid="http://schemas.microsoft.com/office/word/2016/wordml/cid" xmlns:w16se="http://schemas.microsoft.com/office/word/2015/wordml/symex" xmlns:wps="http://schemas.microsoft.com/office/word/2010/wordprocessingShape" xmlns:b="http://schemas.openxmlformats.org/officeDocument/2006/bibliography" xmlns:odgm="http://opendope.org/SmartArt/DataHierarchy" xmlns:odi="http://opendope.org/components" xmlns:oda="http://opendope.org/answers" xmlns:odq="http://opendope.org/questions" xmlns:odc="http://opendope.org/conditions" xmlns:odx="http://opendope.org/xpaths" xmlns:cppr="http://schemas.microsoft.com/office/2006/coverPageProps" xmlns:pvml="urn:schemas-microsoft-com:office:powerpoint" xmlns:w10="urn:schemas-microsoft-com:office:word" xmlns:v="urn:schemas-microsoft-com:vml" xmlns:o="urn:schemas-microsoft-com:office:office" xmlns:xvml="urn:schemas-microsoft-com:office:excel" xmlns:dsp="http://schemas.microsoft.com/office/drawing/2008/diagram" xmlns:xdr="http://schemas.openxmlformats.org/drawingml/2006/spreadsheetDrawing" xmlns:pic="http://schemas.openxmlformats.org/drawingml/2006/picture" xmlns:dgm="http://schemas.openxmlformats.org/drawingml/2006/diagram" xmlns:c14="http://schemas.microsoft.com/office/drawing/2007/8/2/chart" xmlns:cdr="http://schemas.openxmlformats.org/drawingml/2006/chartDrawing" xmlns:c="http://schemas.openxmlformats.org/drawingml/2006/chart" xmlns:wne="http://schemas.microsoft.com/office/word/2006/wordml" xmlns:sl="http://schemas.openxmlformats.org/schemaLibrary/2006/main" xmlns:mc="http://schemas.openxmlformats.org/markup-compatibility/2006" xmlns:wp14="http://schemas.microsoft.com/office/word/2010/wordprocessingDrawing" xmlns:a="http://schemas.openxmlformats.org/drawingml/2006/main" xmlns:wp="http://schemas.openxmlformats.org/drawingml/2006/wordprocessingDrawing" xmlns:r="http://schemas.openxmlformats.org/officeDocument/2006/relationships" xmlns:w15="http://schemas.microsoft.com/office/word/2012/wordml" xmlns:w14="http://schemas.microsoft.com/office/word/2010/wordml" xmlns:m="http://schemas.openxmlformats.org/officeDocument/2006/math" xmlns:w="http://schemas.openxmlformats.org/wordprocessingml/2006/main">
+<w:styles xmlns:lc="http://schemas.openxmlformats.org/drawingml/2006/lockedCanvas" xmlns:comp="http://schemas.openxmlformats.org/drawingml/2006/compatibility" xmlns:we="http://schemas.microsoft.com/office/webextensions/webextension/2010/11" xmlns:wetp="http://schemas.microsoft.com/office/webextensions/taskpanes/2010/11" xmlns:w16cid="http://schemas.microsoft.com/office/word/2016/wordml/cid" xmlns:w16se="http://schemas.microsoft.com/office/word/2015/wordml/symex" xmlns:wps="http://schemas.microsoft.com/office/word/2010/wordprocessingShape" xmlns:b="http://schemas.openxmlformats.org/officeDocument/2006/bibliography" xmlns:odgm="http://opendope.org/SmartArt/DataHierarchy" xmlns:odi="http://opendope.org/components" xmlns:oda="http://opendope.org/answers" xmlns:odq="http://opendope.org/questions" xmlns:odc="http://opendope.org/conditions" xmlns:odx="http://opendope.org/xpaths" xmlns:cppr="http://schemas.microsoft.com/office/2006/coverPageProps" xmlns:pvml="urn:schemas-microsoft-com:office:powerpoint" xmlns:w10="urn:schemas-microsoft-com:office:word" xmlns:v="urn:schemas-microsoft-com:vml" xmlns:o="urn:schemas-microsoft-com:office:office" xmlns:xvml="urn:schemas-microsoft-com:office:excel" xmlns:dsp="http://schemas.microsoft.com/office/drawing/2008/diagram" xmlns:xdr="http://schemas.openxmlformats.org/drawingml/2006/spreadsheetDrawing" xmlns:pic="http://schemas.openxmlformats.org/drawingml/2006/picture" xmlns:dgm="http://schemas.openxmlformats.org/drawingml/2006/diagram" xmlns:c14="http://schemas.microsoft.com/office/drawing/2007/8/2/chart" xmlns:cdr="http://schemas.openxmlformats.org/drawingml/2006/chartDrawing" xmlns:c="http://schemas.openxmlformats.org/drawingml/2006/chart" xmlns:wne="http://schemas.microsoft.com/office/word/2006/wordml" xmlns:sl="http://schemas.openxmlformats.org/schemaLibrary/2006/main" xmlns:mc="http://schemas.openxmlformats.org/markup-compatibility/2006" xmlns:wp14="http://schemas.microsoft.com/office/word/2010/wordprocessingDrawing" xmlns:a="http://schemas.openxmlformats.org/drawingml/2006/main" xmlns:wp="http://schemas.openxmlformats.org/drawingml/2006/wordprocessingDrawing" xmlns:m="http://schemas.openxmlformats.org/officeDocument/2006/math" xmlns:r="http://schemas.openxmlformats.org/officeDocument/2006/relationships" xmlns:w14="http://schemas.microsoft.com/office/word/2010/wordml" xmlns:w15="http://schemas.microsoft.com/office/word/2012/wordml" xmlns:w="http://schemas.openxmlformats.org/wordprocessingml/2006/main">
   <w:docDefaults>
     <w:rPrDefault>
       <w:rPr>

</xml_diff>